<commit_message>
make footnotes as subscript
</commit_message>
<xml_diff>
--- a/powerpoints/example.docx
+++ b/powerpoints/example.docx
@@ -16,6 +16,23 @@
     <w:p/>
     <w:p>
       <w:r>
+        <w:t>## c’est quoi?</w:t>
+      </w:r>
+    </w:p>
+    <w:p>
+      <w:r>
+        <w:t xml:space="preserve">Le quantum computing </w:t>
+      </w:r>
+      <w:r>
+        <w:t>nucléaires. Au moyen de solutions</w:t>
+      </w:r>
+      <w:r>
+        <w:t>.</w:t>
+      </w:r>
+    </w:p>
+    <w:p/>
+    <w:p>
+      <w:r>
         <w:t># Canada</w:t>
       </w:r>
     </w:p>
@@ -57,37 +74,40 @@
     <w:p/>
     <w:p>
       <w:r>
-        <w:t xml:space="preserve">Électricité de France EDF, l'un des leaders mondiaux dans le domaine de l'énergie, utilise l'IA21 pour accroître </w:t>
-      </w:r>
-      <w:proofErr w:type="spellStart"/>
-      <w:r>
-        <w:t>signific</w:t>
-      </w:r>
-      <w:r>
-        <w:t>e</w:t>
-      </w:r>
-      <w:proofErr w:type="spellEnd"/>
-      <w:r>
-        <w:t xml:space="preserve"> </w:t>
-      </w:r>
-      <w:r>
-        <w:t>d'apprentissage en ligne qui utilise l'IA pour adapter le contenu d'apprentissage aux besoins spécifiques de chaque étudiant. C’est en plein dans cette dynamique que Century Tech</w:t>
-      </w:r>
-      <w:proofErr w:type="gramStart"/>
-      <w:r>
-        <w:t>23  utilise</w:t>
-      </w:r>
-      <w:proofErr w:type="gramEnd"/>
-      <w:r>
-        <w:t xml:space="preserve"> l'IA pour fournir un apprentissage personnalisé au Royaume-</w:t>
-      </w:r>
-      <w:proofErr w:type="spellStart"/>
-      <w:r>
-        <w:t>Uniativement</w:t>
-      </w:r>
-      <w:proofErr w:type="spellEnd"/>
-      <w:r>
-        <w:t xml:space="preserve"> la production et la maintenance de ses installations nucléaires. Au moyen de solutions basées sur l'IA, EDF a la capacité de surveiller en temps réel le fonctionnement des réacteurs nucléaires et de prédire les besoins de maintenance. Fort de cela, il devient ainsi possible d'améliorer la sûreté de ses installations et d'optimiser la production d'énergie.</w:t>
+        <w:t>Électricité de France EDF, l'un des leaders mondiaux dans le domaine de l'énergie, utilise l'IA21 pour accroître signific</w:t>
+      </w:r>
+      <w:r>
+        <w:t xml:space="preserve">e </w:t>
+      </w:r>
+      <w:r>
+        <w:t>d'apprentissage en ligne qui utilise l'IA pour adapter le contenu d'apprentissage aux besoins spécifiques de chaque étudiant. C’est en plein dans cette dynamique que Century Tech23  utilise l'IA pour fournir un apprentissage personnalisé</w:t>
+      </w:r>
+      <w:r>
+        <w:rPr>
+          <w:rStyle w:val="Appelnotedebasdep"/>
+        </w:rPr>
+        <w:footnoteReference w:id="2"/>
+      </w:r>
+      <w:r>
+        <w:t xml:space="preserve"> au Royaume-Uniativement la production et la maintenance</w:t>
+      </w:r>
+      <w:r>
+        <w:rPr>
+          <w:rStyle w:val="Appelnotedebasdep"/>
+        </w:rPr>
+        <w:footnoteReference w:id="3"/>
+      </w:r>
+      <w:r>
+        <w:t xml:space="preserve"> de ses installations nucléaires. Au moyen de solutions basées sur l'IA, EDF a la capacité de surveiller en temps réel le fonctionnement des réacteurs</w:t>
+      </w:r>
+      <w:r>
+        <w:rPr>
+          <w:rStyle w:val="Appelnotedebasdep"/>
+        </w:rPr>
+        <w:footnoteReference w:id="4"/>
+      </w:r>
+      <w:r>
+        <w:t xml:space="preserve"> nucléaires et de prédire les besoins de maintenance. Fort de cela, il devient ainsi possible d'améliorer la sûreté de ses installations et d'optimiser la production d'énergie.</w:t>
       </w:r>
     </w:p>
     <w:sectPr>
@@ -148,6 +168,57 @@
       </w:r>
       <w:r>
         <w:t xml:space="preserve"> www.example.com</w:t>
+      </w:r>
+    </w:p>
+  </w:footnote>
+  <w:footnote w:id="2">
+    <w:p>
+      <w:pPr>
+        <w:pStyle w:val="Notedebasdepage"/>
+      </w:pPr>
+      <w:r>
+        <w:rPr>
+          <w:rStyle w:val="Appelnotedebasdep"/>
+        </w:rPr>
+        <w:footnoteRef/>
+      </w:r>
+      <w:r>
+        <w:t xml:space="preserve"> www.openai.com</w:t>
+      </w:r>
+    </w:p>
+  </w:footnote>
+  <w:footnote w:id="3">
+    <w:p>
+      <w:pPr>
+        <w:pStyle w:val="Notedebasdepage"/>
+      </w:pPr>
+      <w:r>
+        <w:rPr>
+          <w:rStyle w:val="Appelnotedebasdep"/>
+        </w:rPr>
+        <w:footnoteRef/>
+      </w:r>
+      <w:r>
+        <w:t xml:space="preserve"> wwwww.badreqqqqqq.com</w:t>
+      </w:r>
+    </w:p>
+  </w:footnote>
+  <w:footnote w:id="4">
+    <w:p>
+      <w:pPr>
+        <w:pStyle w:val="Notedebasdepage"/>
+      </w:pPr>
+      <w:r>
+        <w:rPr>
+          <w:rStyle w:val="Appelnotedebasdep"/>
+        </w:rPr>
+        <w:footnoteRef/>
+      </w:r>
+      <w:r>
+        <w:t xml:space="preserve"> </w:t>
+      </w:r>
+      <w:r>
+        <w:t>www.google.com</w:t>
       </w:r>
     </w:p>
   </w:footnote>
@@ -554,6 +625,7 @@
   <w:style w:type="character" w:default="1" w:styleId="Policepardfaut">
     <w:name w:val="Default Paragraph Font"/>
     <w:uiPriority w:val="1"/>
+    <w:semiHidden/>
     <w:unhideWhenUsed/>
   </w:style>
   <w:style w:type="table" w:default="1" w:styleId="TableauNormal">

</xml_diff>